<commit_message>
mk temp changes & bug fix
</commit_message>
<xml_diff>
--- a/tmp/mkTemp.docx
+++ b/tmp/mkTemp.docx
@@ -1267,7 +1267,7 @@
               <w:rPr>
                 <w:rFonts w:cstheme="minorHAnsi"/>
               </w:rPr>
-              <w:t>{gst}</w:t>
+              <w:t>0</w:t>
             </w:r>
           </w:p>
         </w:tc>
@@ -1331,7 +1331,7 @@
               <w:rPr>
                 <w:rFonts w:cstheme="minorHAnsi"/>
               </w:rPr>
-              <w:t>{gst}</w:t>
+              <w:t>0</w:t>
             </w:r>
           </w:p>
         </w:tc>
@@ -1490,7 +1490,7 @@
                 <w:b/>
                 <w:bCs/>
               </w:rPr>
-              <w:t>{gstTotal}</w:t>
+              <w:t>0</w:t>
             </w:r>
           </w:p>
         </w:tc>
@@ -1643,7 +1643,7 @@
                 <w:lang w:eastAsia="en-IN"/>
                 <w14:ligatures w14:val="none"/>
               </w:rPr>
-              <w:t>Cheque in the Name of  : " Pest Management &amp; Services"</w:t>
+              <w:t>Cheque In The Name Of  : " Mk Enterprises"</w:t>
             </w:r>
           </w:p>
           <w:p>
@@ -1669,7 +1669,7 @@
                 <w:lang w:eastAsia="en-IN"/>
                 <w14:ligatures w14:val="none"/>
               </w:rPr>
-              <w:t>Banker Name : Saraswat Co-Operative Bank Ltd.</w:t>
+              <w:t>Banker Name : Bharat Bank Co-Operative bank(Mumbai Ltd)</w:t>
             </w:r>
           </w:p>
           <w:p>
@@ -1721,12 +1721,17 @@
                 <w:lang w:eastAsia="en-IN"/>
                 <w14:ligatures w14:val="none"/>
               </w:rPr>
-              <w:t>Account Number : 610000000026564</w:t>
-            </w:r>
-          </w:p>
-          <w:p>
-            <w:pPr>
-              <w:pStyle w:val="NoSpacing"/>
+              <w:t>Account Number : 003612100018352</w:t>
+            </w:r>
+          </w:p>
+          <w:p>
+            <w:pPr>
+              <w:pStyle w:val="NoSpacing"/>
+              <w:rPr>
+                <w:rFonts w:cstheme="minorHAnsi"/>
+              </w:rPr>
+            </w:pPr>
+            <w:r>
               <w:rPr>
                 <w:rFonts w:eastAsia="Times New Roman" w:cstheme="minorHAnsi"/>
                 <w:color w:val="000000"/>
@@ -1736,38 +1741,7 @@
                 <w:lang w:eastAsia="en-IN"/>
                 <w14:ligatures w14:val="none"/>
               </w:rPr>
-            </w:pPr>
-            <w:r>
-              <w:rPr>
-                <w:rFonts w:eastAsia="Times New Roman" w:cstheme="minorHAnsi"/>
-                <w:color w:val="000000"/>
-                <w:kern w:val="0"/>
-                <w:sz w:val="22"/>
-                <w:szCs w:val="22"/>
-                <w:lang w:eastAsia="en-IN"/>
-                <w14:ligatures w14:val="none"/>
-              </w:rPr>
-              <w:t>IFSC Code for NEFT/RTGS : SRCB0000160</w:t>
-            </w:r>
-          </w:p>
-          <w:p>
-            <w:pPr>
-              <w:pStyle w:val="NoSpacing"/>
-              <w:rPr>
-                <w:rFonts w:cstheme="minorHAnsi"/>
-              </w:rPr>
-            </w:pPr>
-            <w:r>
-              <w:rPr>
-                <w:rFonts w:eastAsia="Times New Roman" w:cstheme="minorHAnsi"/>
-                <w:color w:val="000000"/>
-                <w:kern w:val="0"/>
-                <w:sz w:val="22"/>
-                <w:szCs w:val="22"/>
-                <w:lang w:eastAsia="en-IN"/>
-                <w14:ligatures w14:val="none"/>
-              </w:rPr>
-              <w:t>MICR No : 400088073</w:t>
+              <w:t>IFSC Code for NEFT/RTGS : BCBM0000037</w:t>
             </w:r>
           </w:p>
         </w:tc>
@@ -2720,7 +2694,6 @@
   <w:style w:type="character" w:default="1" w:styleId="DefaultParagraphFont">
     <w:name w:val="Default Paragraph Font"/>
     <w:uiPriority w:val="1"/>
-    <w:semiHidden/>
     <w:unhideWhenUsed/>
   </w:style>
   <w:style w:type="table" w:default="1" w:styleId="TableNormal">

</xml_diff>

<commit_message>
convert to tax invoice and full invoice report added
</commit_message>
<xml_diff>
--- a/tmp/mkTemp.docx
+++ b/tmp/mkTemp.docx
@@ -61,7 +61,7 @@
                           </pic:cNvPicPr>
                         </pic:nvPicPr>
                         <pic:blipFill>
-                          <a:blip r:embed="rId4">
+                          <a:blip r:embed="rId5">
                             <a:extLst>
                               <a:ext uri="{28A0092B-C50C-407E-A947-70E740481C1C}">
                                 <a14:useLocalDpi xmlns:a14="http://schemas.microsoft.com/office/drawing/2010/main" val="0"/>
@@ -159,11 +159,16 @@
               <w:ind w:right="-897"/>
             </w:pPr>
             <w:r>
-              <w:t>{billTo.</w:t>
+              <w:t>{</w:t>
+            </w:r>
+            <w:proofErr w:type="spellStart"/>
+            <w:r>
+              <w:t>billTo.</w:t>
             </w:r>
             <w:r>
               <w:t>address</w:t>
             </w:r>
+            <w:proofErr w:type="spellEnd"/>
             <w:r>
               <w:t>}</w:t>
             </w:r>
@@ -173,11 +178,16 @@
               <w:ind w:right="-897"/>
             </w:pPr>
             <w:r>
-              <w:t>{billTo.</w:t>
+              <w:t>{</w:t>
+            </w:r>
+            <w:proofErr w:type="spellStart"/>
+            <w:r>
+              <w:t>billTo.</w:t>
             </w:r>
             <w:r>
               <w:t>nearBy</w:t>
             </w:r>
+            <w:proofErr w:type="spellEnd"/>
             <w:r>
               <w:t>}</w:t>
             </w:r>
@@ -187,11 +197,16 @@
               <w:ind w:right="-897"/>
             </w:pPr>
             <w:r>
-              <w:t>{billTo.</w:t>
+              <w:t>{</w:t>
+            </w:r>
+            <w:proofErr w:type="spellStart"/>
+            <w:r>
+              <w:t>billTo.</w:t>
             </w:r>
             <w:r>
               <w:t>city</w:t>
             </w:r>
+            <w:proofErr w:type="spellEnd"/>
             <w:r>
               <w:t>}</w:t>
             </w:r>
@@ -199,7 +214,11 @@
               <w:t xml:space="preserve"> – </w:t>
             </w:r>
             <w:r>
-              <w:t>{billTo.</w:t>
+              <w:t>{</w:t>
+            </w:r>
+            <w:proofErr w:type="spellStart"/>
+            <w:r>
+              <w:t>billTo.</w:t>
             </w:r>
             <w:r>
               <w:t>p</w:t>
@@ -207,6 +226,7 @@
             <w:r>
               <w:t>incode</w:t>
             </w:r>
+            <w:proofErr w:type="spellEnd"/>
             <w:r>
               <w:t>}</w:t>
             </w:r>
@@ -243,7 +263,15 @@
               <w:ind w:right="-897"/>
             </w:pPr>
             <w:r>
-              <w:t>GSTIN: {gstNo}</w:t>
+              <w:t>GSTIN: {</w:t>
+            </w:r>
+            <w:proofErr w:type="spellStart"/>
+            <w:r>
+              <w:t>gstNo</w:t>
+            </w:r>
+            <w:proofErr w:type="spellEnd"/>
+            <w:r>
+              <w:t>}</w:t>
             </w:r>
           </w:p>
           <w:p>
@@ -498,7 +526,33 @@
                 <w:lang w:eastAsia="en-IN"/>
                 <w14:ligatures w14:val="none"/>
               </w:rPr>
-              <w:t>{refNumber}</w:t>
+              <w:t>{</w:t>
+            </w:r>
+            <w:proofErr w:type="spellStart"/>
+            <w:r>
+              <w:rPr>
+                <w:rFonts w:ascii="Calibri" w:eastAsia="Times New Roman" w:hAnsi="Calibri" w:cs="Calibri"/>
+                <w:b/>
+                <w:bCs/>
+                <w:color w:val="000000"/>
+                <w:kern w:val="0"/>
+                <w:lang w:eastAsia="en-IN"/>
+                <w14:ligatures w14:val="none"/>
+              </w:rPr>
+              <w:t>refNumber</w:t>
+            </w:r>
+            <w:proofErr w:type="spellEnd"/>
+            <w:r>
+              <w:rPr>
+                <w:rFonts w:ascii="Calibri" w:eastAsia="Times New Roman" w:hAnsi="Calibri" w:cs="Calibri"/>
+                <w:b/>
+                <w:bCs/>
+                <w:color w:val="000000"/>
+                <w:kern w:val="0"/>
+                <w:lang w:eastAsia="en-IN"/>
+                <w14:ligatures w14:val="none"/>
+              </w:rPr>
+              <w:t>}</w:t>
             </w:r>
           </w:p>
           <w:p>
@@ -519,7 +573,110 @@
           </w:p>
           <w:p>
             <w:pPr>
-              <w:ind w:right="-897"/>
+              <w:rPr>
+                <w:rFonts w:ascii="Calibri" w:eastAsia="Times New Roman" w:hAnsi="Calibri" w:cs="Calibri"/>
+                <w:b/>
+                <w:bCs/>
+                <w:color w:val="000000"/>
+                <w:kern w:val="0"/>
+                <w:sz w:val="22"/>
+                <w:szCs w:val="22"/>
+                <w:lang w:eastAsia="en-IN"/>
+                <w14:ligatures w14:val="none"/>
+              </w:rPr>
+            </w:pPr>
+            <w:r>
+              <w:rPr>
+                <w:rFonts w:ascii="Calibri" w:eastAsia="Times New Roman" w:hAnsi="Calibri" w:cs="Calibri"/>
+                <w:b/>
+                <w:bCs/>
+                <w:color w:val="000000"/>
+                <w:kern w:val="0"/>
+                <w:sz w:val="22"/>
+                <w:szCs w:val="22"/>
+                <w:lang w:eastAsia="en-IN"/>
+                <w14:ligatures w14:val="none"/>
+              </w:rPr>
+              <w:t xml:space="preserve">M K ENTERPRISES 533, </w:t>
+            </w:r>
+          </w:p>
+          <w:p>
+            <w:pPr>
+              <w:rPr>
+                <w:rFonts w:ascii="Calibri" w:eastAsia="Times New Roman" w:hAnsi="Calibri" w:cs="Calibri"/>
+                <w:color w:val="000000"/>
+                <w:kern w:val="0"/>
+                <w:sz w:val="22"/>
+                <w:szCs w:val="22"/>
+                <w:lang w:eastAsia="en-IN"/>
+                <w14:ligatures w14:val="none"/>
+              </w:rPr>
+            </w:pPr>
+            <w:r>
+              <w:rPr>
+                <w:rFonts w:ascii="Calibri" w:eastAsia="Times New Roman" w:hAnsi="Calibri" w:cs="Calibri"/>
+                <w:color w:val="000000"/>
+                <w:kern w:val="0"/>
+                <w:sz w:val="22"/>
+                <w:szCs w:val="22"/>
+                <w:lang w:eastAsia="en-IN"/>
+                <w14:ligatures w14:val="none"/>
+              </w:rPr>
+              <w:t xml:space="preserve">Asmi Industrial Estate R5 </w:t>
+            </w:r>
+          </w:p>
+          <w:p>
+            <w:pPr>
+              <w:rPr>
+                <w:rFonts w:ascii="Calibri" w:eastAsia="Times New Roman" w:hAnsi="Calibri" w:cs="Calibri"/>
+                <w:color w:val="000000"/>
+                <w:kern w:val="0"/>
+                <w:sz w:val="22"/>
+                <w:szCs w:val="22"/>
+                <w:lang w:eastAsia="en-IN"/>
+                <w14:ligatures w14:val="none"/>
+              </w:rPr>
+            </w:pPr>
+            <w:r>
+              <w:rPr>
+                <w:rFonts w:ascii="Calibri" w:eastAsia="Times New Roman" w:hAnsi="Calibri" w:cs="Calibri"/>
+                <w:color w:val="000000"/>
+                <w:kern w:val="0"/>
+                <w:sz w:val="22"/>
+                <w:szCs w:val="22"/>
+                <w:lang w:eastAsia="en-IN"/>
+                <w14:ligatures w14:val="none"/>
+              </w:rPr>
+              <w:t xml:space="preserve">Ram Mandir West Goregaon </w:t>
+            </w:r>
+          </w:p>
+          <w:p>
+            <w:pPr>
+              <w:rPr>
+                <w:rFonts w:ascii="Calibri" w:eastAsia="Times New Roman" w:hAnsi="Calibri" w:cs="Calibri"/>
+                <w:color w:val="000000"/>
+                <w:kern w:val="0"/>
+                <w:sz w:val="22"/>
+                <w:szCs w:val="22"/>
+                <w:lang w:eastAsia="en-IN"/>
+                <w14:ligatures w14:val="none"/>
+              </w:rPr>
+            </w:pPr>
+            <w:r>
+              <w:rPr>
+                <w:rFonts w:ascii="Calibri" w:eastAsia="Times New Roman" w:hAnsi="Calibri" w:cs="Calibri"/>
+                <w:color w:val="000000"/>
+                <w:kern w:val="0"/>
+                <w:sz w:val="22"/>
+                <w:szCs w:val="22"/>
+                <w:lang w:eastAsia="en-IN"/>
+                <w14:ligatures w14:val="none"/>
+              </w:rPr>
+              <w:t>Mumbai Maharashtra</w:t>
+            </w:r>
+          </w:p>
+          <w:p>
+            <w:pPr>
               <w:rPr>
                 <w:rFonts w:ascii="Calibri" w:eastAsia="Times New Roman" w:hAnsi="Calibri" w:cs="Calibri"/>
                 <w:b/>
@@ -532,108 +689,6 @@
                 <w14:ligatures w14:val="none"/>
               </w:rPr>
             </w:pPr>
-            <w:r>
-              <w:rPr>
-                <w:rFonts w:ascii="Calibri" w:eastAsia="Times New Roman" w:hAnsi="Calibri" w:cs="Calibri"/>
-                <w:b/>
-                <w:bCs/>
-                <w:color w:val="000000"/>
-                <w:kern w:val="0"/>
-                <w:sz w:val="20"/>
-                <w:szCs w:val="20"/>
-                <w:lang w:eastAsia="en-IN"/>
-                <w14:ligatures w14:val="none"/>
-              </w:rPr>
-              <w:t>PEST MANAGEMENT &amp; SERVICES</w:t>
-            </w:r>
-          </w:p>
-          <w:p>
-            <w:pPr>
-              <w:ind w:right="-897"/>
-              <w:rPr>
-                <w:rFonts w:ascii="Calibri" w:eastAsia="Times New Roman" w:hAnsi="Calibri" w:cs="Calibri"/>
-                <w:color w:val="000000"/>
-                <w:kern w:val="0"/>
-                <w:sz w:val="20"/>
-                <w:szCs w:val="20"/>
-                <w:lang w:eastAsia="en-IN"/>
-                <w14:ligatures w14:val="none"/>
-              </w:rPr>
-            </w:pPr>
-            <w:r>
-              <w:rPr>
-                <w:rFonts w:ascii="Calibri" w:eastAsia="Times New Roman" w:hAnsi="Calibri" w:cs="Calibri"/>
-                <w:color w:val="000000"/>
-                <w:kern w:val="0"/>
-                <w:sz w:val="20"/>
-                <w:szCs w:val="20"/>
-                <w:lang w:eastAsia="en-IN"/>
-                <w14:ligatures w14:val="none"/>
-              </w:rPr>
-              <w:t>MINAXI BUILDING,OFFICE NO.3,S.V.ROAD,</w:t>
-            </w:r>
-          </w:p>
-          <w:p>
-            <w:pPr>
-              <w:ind w:right="-897"/>
-              <w:rPr>
-                <w:rFonts w:ascii="Calibri" w:eastAsia="Times New Roman" w:hAnsi="Calibri" w:cs="Calibri"/>
-                <w:color w:val="000000"/>
-                <w:kern w:val="0"/>
-                <w:sz w:val="20"/>
-                <w:szCs w:val="20"/>
-                <w:lang w:eastAsia="en-IN"/>
-                <w14:ligatures w14:val="none"/>
-              </w:rPr>
-            </w:pPr>
-            <w:r>
-              <w:rPr>
-                <w:rFonts w:ascii="Calibri" w:eastAsia="Times New Roman" w:hAnsi="Calibri" w:cs="Calibri"/>
-                <w:color w:val="000000"/>
-                <w:kern w:val="0"/>
-                <w:sz w:val="20"/>
-                <w:szCs w:val="20"/>
-                <w:lang w:eastAsia="en-IN"/>
-                <w14:ligatures w14:val="none"/>
-              </w:rPr>
-              <w:t>VILE PARLE WEST, MUMBAI – 400056, MAHARASHTRA</w:t>
-            </w:r>
-          </w:p>
-          <w:p>
-            <w:pPr>
-              <w:ind w:right="-897"/>
-              <w:rPr>
-                <w:rFonts w:ascii="Calibri" w:eastAsia="Times New Roman" w:hAnsi="Calibri" w:cs="Calibri"/>
-                <w:color w:val="000000"/>
-                <w:kern w:val="0"/>
-                <w:sz w:val="20"/>
-                <w:szCs w:val="20"/>
-                <w:lang w:eastAsia="en-IN"/>
-                <w14:ligatures w14:val="none"/>
-              </w:rPr>
-            </w:pPr>
-            <w:r>
-              <w:rPr>
-                <w:rFonts w:ascii="Calibri" w:eastAsia="Times New Roman" w:hAnsi="Calibri" w:cs="Calibri"/>
-                <w:b/>
-                <w:bCs/>
-                <w:color w:val="000000"/>
-                <w:kern w:val="0"/>
-                <w:sz w:val="20"/>
-                <w:szCs w:val="20"/>
-                <w:lang w:eastAsia="en-IN"/>
-                <w14:ligatures w14:val="none"/>
-              </w:rPr>
-              <w:t>GSTIN/UIN/GID: 27AJXPM7693P1ZP</w:t>
-            </w:r>
-          </w:p>
-          <w:p>
-            <w:pPr>
-              <w:rPr>
-                <w:sz w:val="30"/>
-                <w:szCs w:val="30"/>
-              </w:rPr>
-            </w:pPr>
           </w:p>
           <w:p>
             <w:pPr>
@@ -699,6 +754,7 @@
             <w:r>
               <w:t>{</w:t>
             </w:r>
+            <w:proofErr w:type="spellStart"/>
             <w:r>
               <w:t>ship</w:t>
             </w:r>
@@ -708,6 +764,7 @@
             <w:r>
               <w:t>address</w:t>
             </w:r>
+            <w:proofErr w:type="spellEnd"/>
             <w:r>
               <w:t>}</w:t>
             </w:r>
@@ -719,6 +776,7 @@
             <w:r>
               <w:t>{</w:t>
             </w:r>
+            <w:proofErr w:type="spellStart"/>
             <w:r>
               <w:t>ship</w:t>
             </w:r>
@@ -728,6 +786,7 @@
             <w:r>
               <w:t>nearBy</w:t>
             </w:r>
+            <w:proofErr w:type="spellEnd"/>
             <w:r>
               <w:t>}</w:t>
             </w:r>
@@ -739,6 +798,7 @@
             <w:r>
               <w:t>{</w:t>
             </w:r>
+            <w:proofErr w:type="spellStart"/>
             <w:r>
               <w:t>ship</w:t>
             </w:r>
@@ -748,6 +808,7 @@
             <w:r>
               <w:t>city</w:t>
             </w:r>
+            <w:proofErr w:type="spellEnd"/>
             <w:r>
               <w:t>}</w:t>
             </w:r>
@@ -757,6 +818,7 @@
             <w:r>
               <w:t>{</w:t>
             </w:r>
+            <w:proofErr w:type="spellStart"/>
             <w:r>
               <w:t>ship</w:t>
             </w:r>
@@ -769,6 +831,7 @@
             <w:r>
               <w:t>incode</w:t>
             </w:r>
+            <w:proofErr w:type="spellEnd"/>
             <w:r>
               <w:t>}</w:t>
             </w:r>
@@ -804,7 +867,15 @@
               <w:ind w:right="-897"/>
             </w:pPr>
             <w:r>
-              <w:t>GSTIN: {gstNo}</w:t>
+              <w:t>GSTIN: {</w:t>
+            </w:r>
+            <w:proofErr w:type="spellStart"/>
+            <w:r>
+              <w:t>gstNo</w:t>
+            </w:r>
+            <w:proofErr w:type="spellEnd"/>
+            <w:r>
+              <w:t>}</w:t>
             </w:r>
           </w:p>
           <w:p>
@@ -1073,7 +1144,25 @@
                 <w:b/>
                 <w:bCs/>
               </w:rPr>
-              <w:t>{INS $service.label}</w:t>
+              <w:t>{INS $</w:t>
+            </w:r>
+            <w:proofErr w:type="spellStart"/>
+            <w:r>
+              <w:rPr>
+                <w:rFonts w:cstheme="minorHAnsi"/>
+                <w:b/>
+                <w:bCs/>
+              </w:rPr>
+              <w:t>service.label</w:t>
+            </w:r>
+            <w:proofErr w:type="spellEnd"/>
+            <w:r>
+              <w:rPr>
+                <w:rFonts w:cstheme="minorHAnsi"/>
+                <w:b/>
+                <w:bCs/>
+              </w:rPr>
+              <w:t>}</w:t>
             </w:r>
           </w:p>
         </w:tc>
@@ -1159,26 +1248,96 @@
         </w:trPr>
         <w:tc>
           <w:tcPr>
-            <w:tcW w:w="8926" w:type="dxa"/>
-            <w:gridSpan w:val="2"/>
+            <w:tcW w:w="6799" w:type="dxa"/>
           </w:tcPr>
           <w:p>
             <w:pPr>
               <w:pStyle w:val="NoSpacing"/>
-              <w:jc w:val="center"/>
-              <w:rPr>
-                <w:rFonts w:cstheme="minorHAnsi"/>
-                <w:b/>
-                <w:bCs/>
-              </w:rPr>
-            </w:pPr>
-            <w:r>
-              <w:rPr>
-                <w:rFonts w:cstheme="minorHAnsi"/>
-                <w:b/>
-                <w:bCs/>
-              </w:rPr>
-              <w:t>Total Taxable Value before Tax</w:t>
+              <w:rPr>
+                <w:rFonts w:cstheme="minorHAnsi"/>
+              </w:rPr>
+            </w:pPr>
+            <w:r>
+              <w:rPr>
+                <w:rFonts w:cstheme="minorHAnsi"/>
+              </w:rPr>
+              <w:t>Amount in words :</w:t>
+            </w:r>
+          </w:p>
+          <w:p>
+            <w:pPr>
+              <w:pStyle w:val="NoSpacing"/>
+              <w:spacing w:after="40"/>
+              <w:rPr>
+                <w:rFonts w:cstheme="minorHAnsi"/>
+                <w:b/>
+                <w:bCs/>
+              </w:rPr>
+            </w:pPr>
+            <w:r>
+              <w:rPr>
+                <w:rFonts w:cstheme="minorHAnsi"/>
+                <w:b/>
+                <w:bCs/>
+              </w:rPr>
+              <w:t>{</w:t>
+            </w:r>
+            <w:proofErr w:type="spellStart"/>
+            <w:r>
+              <w:rPr>
+                <w:rFonts w:cstheme="minorHAnsi"/>
+                <w:b/>
+                <w:bCs/>
+              </w:rPr>
+              <w:t>amountWords</w:t>
+            </w:r>
+            <w:proofErr w:type="spellEnd"/>
+            <w:r>
+              <w:rPr>
+                <w:rFonts w:cstheme="minorHAnsi"/>
+                <w:b/>
+                <w:bCs/>
+              </w:rPr>
+              <w:t>}</w:t>
+            </w:r>
+          </w:p>
+        </w:tc>
+        <w:tc>
+          <w:tcPr>
+            <w:tcW w:w="2127" w:type="dxa"/>
+          </w:tcPr>
+          <w:p>
+            <w:pPr>
+              <w:pStyle w:val="NoSpacing"/>
+              <w:rPr>
+                <w:rFonts w:eastAsia="Times New Roman" w:cstheme="minorHAnsi"/>
+                <w:b/>
+                <w:bCs/>
+                <w:color w:val="000000"/>
+                <w:kern w:val="0"/>
+                <w:lang w:eastAsia="en-IN"/>
+                <w14:ligatures w14:val="none"/>
+              </w:rPr>
+            </w:pPr>
+          </w:p>
+          <w:p>
+            <w:pPr>
+              <w:pStyle w:val="NoSpacing"/>
+              <w:rPr>
+                <w:rFonts w:cstheme="minorHAnsi"/>
+              </w:rPr>
+            </w:pPr>
+            <w:r>
+              <w:rPr>
+                <w:rFonts w:eastAsia="Times New Roman" w:cstheme="minorHAnsi"/>
+                <w:b/>
+                <w:bCs/>
+                <w:color w:val="000000"/>
+                <w:kern w:val="0"/>
+                <w:lang w:eastAsia="en-IN"/>
+                <w14:ligatures w14:val="none"/>
+              </w:rPr>
+              <w:t>Total Amount</w:t>
             </w:r>
           </w:p>
         </w:tc>
@@ -1197,13 +1356,22 @@
                 <w:bCs/>
               </w:rPr>
             </w:pPr>
-            <w:r>
-              <w:rPr>
-                <w:rFonts w:cstheme="minorHAnsi"/>
-                <w:b/>
-                <w:bCs/>
-              </w:rPr>
-              <w:t>{basic}</w:t>
+          </w:p>
+          <w:p>
+            <w:pPr>
+              <w:pStyle w:val="NoSpacing"/>
+              <w:jc w:val="right"/>
+              <w:rPr>
+                <w:rFonts w:cstheme="minorHAnsi"/>
+              </w:rPr>
+            </w:pPr>
+            <w:r>
+              <w:rPr>
+                <w:rFonts w:cstheme="minorHAnsi"/>
+                <w:b/>
+                <w:bCs/>
+              </w:rPr>
+              <w:t>{total}</w:t>
             </w:r>
           </w:p>
         </w:tc>
@@ -1221,364 +1389,6 @@
               <w:pStyle w:val="NoSpacing"/>
               <w:rPr>
                 <w:rFonts w:cstheme="minorHAnsi"/>
-              </w:rPr>
-            </w:pPr>
-          </w:p>
-        </w:tc>
-        <w:tc>
-          <w:tcPr>
-            <w:tcW w:w="2127" w:type="dxa"/>
-          </w:tcPr>
-          <w:p>
-            <w:pPr>
-              <w:pStyle w:val="NoSpacing"/>
-              <w:rPr>
-                <w:rFonts w:cstheme="minorHAnsi"/>
-              </w:rPr>
-            </w:pPr>
-            <w:r>
-              <w:rPr>
-                <w:rFonts w:eastAsia="Times New Roman" w:cstheme="minorHAnsi"/>
-                <w:b/>
-                <w:bCs/>
-                <w:color w:val="000000"/>
-                <w:kern w:val="0"/>
-                <w:lang w:eastAsia="en-IN"/>
-                <w14:ligatures w14:val="none"/>
-              </w:rPr>
-              <w:t>Add CGST 9%</w:t>
-            </w:r>
-          </w:p>
-        </w:tc>
-        <w:tc>
-          <w:tcPr>
-            <w:tcW w:w="1984" w:type="dxa"/>
-            <w:shd w:val="clear" w:color="auto" w:fill="auto"/>
-          </w:tcPr>
-          <w:p>
-            <w:pPr>
-              <w:pStyle w:val="NoSpacing"/>
-              <w:jc w:val="right"/>
-              <w:rPr>
-                <w:rFonts w:cstheme="minorHAnsi"/>
-              </w:rPr>
-            </w:pPr>
-            <w:r>
-              <w:rPr>
-                <w:rFonts w:cstheme="minorHAnsi"/>
-              </w:rPr>
-              <w:t>0</w:t>
-            </w:r>
-          </w:p>
-        </w:tc>
-      </w:tr>
-      <w:tr>
-        <w:trPr>
-          <w:trHeight w:val="58"/>
-        </w:trPr>
-        <w:tc>
-          <w:tcPr>
-            <w:tcW w:w="6799" w:type="dxa"/>
-          </w:tcPr>
-          <w:p>
-            <w:pPr>
-              <w:pStyle w:val="NoSpacing"/>
-              <w:rPr>
-                <w:rFonts w:cstheme="minorHAnsi"/>
-              </w:rPr>
-            </w:pPr>
-          </w:p>
-        </w:tc>
-        <w:tc>
-          <w:tcPr>
-            <w:tcW w:w="2127" w:type="dxa"/>
-          </w:tcPr>
-          <w:p>
-            <w:pPr>
-              <w:pStyle w:val="NoSpacing"/>
-              <w:rPr>
-                <w:rFonts w:cstheme="minorHAnsi"/>
-              </w:rPr>
-            </w:pPr>
-            <w:r>
-              <w:rPr>
-                <w:rFonts w:eastAsia="Times New Roman" w:cstheme="minorHAnsi"/>
-                <w:b/>
-                <w:bCs/>
-                <w:color w:val="000000"/>
-                <w:kern w:val="0"/>
-                <w:lang w:eastAsia="en-IN"/>
-                <w14:ligatures w14:val="none"/>
-              </w:rPr>
-              <w:t>Add SGST 9%</w:t>
-            </w:r>
-          </w:p>
-        </w:tc>
-        <w:tc>
-          <w:tcPr>
-            <w:tcW w:w="1984" w:type="dxa"/>
-            <w:shd w:val="clear" w:color="auto" w:fill="auto"/>
-          </w:tcPr>
-          <w:p>
-            <w:pPr>
-              <w:pStyle w:val="NoSpacing"/>
-              <w:jc w:val="right"/>
-              <w:rPr>
-                <w:rFonts w:cstheme="minorHAnsi"/>
-              </w:rPr>
-            </w:pPr>
-            <w:r>
-              <w:rPr>
-                <w:rFonts w:cstheme="minorHAnsi"/>
-              </w:rPr>
-              <w:t>0</w:t>
-            </w:r>
-          </w:p>
-        </w:tc>
-      </w:tr>
-      <w:tr>
-        <w:trPr>
-          <w:trHeight w:val="58"/>
-        </w:trPr>
-        <w:tc>
-          <w:tcPr>
-            <w:tcW w:w="6799" w:type="dxa"/>
-            <w:vMerge w:val="restart"/>
-          </w:tcPr>
-          <w:p>
-            <w:pPr>
-              <w:pStyle w:val="NoSpacing"/>
-              <w:rPr>
-                <w:rFonts w:cstheme="minorHAnsi"/>
-              </w:rPr>
-            </w:pPr>
-            <w:r>
-              <w:rPr>
-                <w:rFonts w:cstheme="minorHAnsi"/>
-              </w:rPr>
-              <w:t>Amount in words :</w:t>
-            </w:r>
-          </w:p>
-          <w:p>
-            <w:pPr>
-              <w:pStyle w:val="NoSpacing"/>
-              <w:rPr>
-                <w:rFonts w:cstheme="minorHAnsi"/>
-                <w:b/>
-                <w:bCs/>
-              </w:rPr>
-            </w:pPr>
-            <w:r>
-              <w:rPr>
-                <w:rFonts w:cstheme="minorHAnsi"/>
-                <w:b/>
-                <w:bCs/>
-              </w:rPr>
-              <w:t>{amountWords}</w:t>
-            </w:r>
-          </w:p>
-        </w:tc>
-        <w:tc>
-          <w:tcPr>
-            <w:tcW w:w="2127" w:type="dxa"/>
-          </w:tcPr>
-          <w:p>
-            <w:pPr>
-              <w:pStyle w:val="NoSpacing"/>
-              <w:rPr>
-                <w:rFonts w:cstheme="minorHAnsi"/>
-              </w:rPr>
-            </w:pPr>
-            <w:r>
-              <w:rPr>
-                <w:rFonts w:eastAsia="Times New Roman" w:cstheme="minorHAnsi"/>
-                <w:b/>
-                <w:bCs/>
-                <w:color w:val="000000"/>
-                <w:kern w:val="0"/>
-                <w:lang w:eastAsia="en-IN"/>
-                <w14:ligatures w14:val="none"/>
-              </w:rPr>
-              <w:t>Add IGST 0%</w:t>
-            </w:r>
-          </w:p>
-        </w:tc>
-        <w:tc>
-          <w:tcPr>
-            <w:tcW w:w="1984" w:type="dxa"/>
-            <w:shd w:val="clear" w:color="auto" w:fill="auto"/>
-          </w:tcPr>
-          <w:p>
-            <w:pPr>
-              <w:pStyle w:val="NoSpacing"/>
-              <w:jc w:val="right"/>
-              <w:rPr>
-                <w:rFonts w:cstheme="minorHAnsi"/>
-              </w:rPr>
-            </w:pPr>
-            <w:r>
-              <w:rPr>
-                <w:rFonts w:cstheme="minorHAnsi"/>
-              </w:rPr>
-              <w:t>0</w:t>
-            </w:r>
-          </w:p>
-        </w:tc>
-      </w:tr>
-      <w:tr>
-        <w:trPr>
-          <w:trHeight w:val="58"/>
-        </w:trPr>
-        <w:tc>
-          <w:tcPr>
-            <w:tcW w:w="6799" w:type="dxa"/>
-            <w:vMerge/>
-          </w:tcPr>
-          <w:p>
-            <w:pPr>
-              <w:pStyle w:val="NoSpacing"/>
-              <w:rPr>
-                <w:rFonts w:cstheme="minorHAnsi"/>
-              </w:rPr>
-            </w:pPr>
-          </w:p>
-        </w:tc>
-        <w:tc>
-          <w:tcPr>
-            <w:tcW w:w="2127" w:type="dxa"/>
-            <w:vAlign w:val="bottom"/>
-          </w:tcPr>
-          <w:p>
-            <w:pPr>
-              <w:pStyle w:val="NoSpacing"/>
-              <w:rPr>
-                <w:rFonts w:cstheme="minorHAnsi"/>
-              </w:rPr>
-            </w:pPr>
-            <w:r>
-              <w:rPr>
-                <w:rFonts w:eastAsia="Times New Roman" w:cstheme="minorHAnsi"/>
-                <w:b/>
-                <w:bCs/>
-                <w:color w:val="000000"/>
-                <w:kern w:val="0"/>
-                <w:lang w:eastAsia="en-IN"/>
-                <w14:ligatures w14:val="none"/>
-              </w:rPr>
-              <w:t>Total GST Amount</w:t>
-            </w:r>
-          </w:p>
-        </w:tc>
-        <w:tc>
-          <w:tcPr>
-            <w:tcW w:w="1984" w:type="dxa"/>
-            <w:shd w:val="clear" w:color="auto" w:fill="auto"/>
-          </w:tcPr>
-          <w:p>
-            <w:pPr>
-              <w:pStyle w:val="NoSpacing"/>
-              <w:jc w:val="right"/>
-              <w:rPr>
-                <w:rFonts w:cstheme="minorHAnsi"/>
-                <w:b/>
-                <w:bCs/>
-              </w:rPr>
-            </w:pPr>
-            <w:r>
-              <w:rPr>
-                <w:rFonts w:cstheme="minorHAnsi"/>
-                <w:b/>
-                <w:bCs/>
-              </w:rPr>
-              <w:t>0</w:t>
-            </w:r>
-          </w:p>
-        </w:tc>
-      </w:tr>
-      <w:tr>
-        <w:trPr>
-          <w:trHeight w:val="58"/>
-        </w:trPr>
-        <w:tc>
-          <w:tcPr>
-            <w:tcW w:w="6799" w:type="dxa"/>
-            <w:vMerge/>
-          </w:tcPr>
-          <w:p>
-            <w:pPr>
-              <w:pStyle w:val="NoSpacing"/>
-              <w:rPr>
-                <w:rFonts w:cstheme="minorHAnsi"/>
-                <w:b/>
-                <w:bCs/>
-              </w:rPr>
-            </w:pPr>
-          </w:p>
-        </w:tc>
-        <w:tc>
-          <w:tcPr>
-            <w:tcW w:w="2127" w:type="dxa"/>
-          </w:tcPr>
-          <w:p>
-            <w:pPr>
-              <w:pStyle w:val="NoSpacing"/>
-              <w:rPr>
-                <w:rFonts w:cstheme="minorHAnsi"/>
-              </w:rPr>
-            </w:pPr>
-            <w:r>
-              <w:rPr>
-                <w:rFonts w:eastAsia="Times New Roman" w:cstheme="minorHAnsi"/>
-                <w:b/>
-                <w:bCs/>
-                <w:color w:val="000000"/>
-                <w:kern w:val="0"/>
-                <w:lang w:eastAsia="en-IN"/>
-                <w14:ligatures w14:val="none"/>
-              </w:rPr>
-              <w:t>Total Amount</w:t>
-            </w:r>
-          </w:p>
-        </w:tc>
-        <w:tc>
-          <w:tcPr>
-            <w:tcW w:w="1984" w:type="dxa"/>
-            <w:shd w:val="clear" w:color="auto" w:fill="auto"/>
-          </w:tcPr>
-          <w:p>
-            <w:pPr>
-              <w:pStyle w:val="NoSpacing"/>
-              <w:jc w:val="right"/>
-              <w:rPr>
-                <w:rFonts w:cstheme="minorHAnsi"/>
-                <w:b/>
-                <w:bCs/>
-              </w:rPr>
-            </w:pPr>
-            <w:r>
-              <w:rPr>
-                <w:rFonts w:cstheme="minorHAnsi"/>
-                <w:b/>
-                <w:bCs/>
-              </w:rPr>
-              <w:t>{total}</w:t>
-            </w:r>
-          </w:p>
-        </w:tc>
-      </w:tr>
-      <w:tr>
-        <w:trPr>
-          <w:trHeight w:val="58"/>
-        </w:trPr>
-        <w:tc>
-          <w:tcPr>
-            <w:tcW w:w="6799" w:type="dxa"/>
-          </w:tcPr>
-          <w:p>
-            <w:pPr>
-              <w:pStyle w:val="NoSpacing"/>
-              <w:rPr>
-                <w:rFonts w:cstheme="minorHAnsi"/>
                 <w:sz w:val="10"/>
                 <w:szCs w:val="10"/>
               </w:rPr>
@@ -1613,7 +1423,39 @@
                 <w:lang w:eastAsia="en-IN"/>
                 <w14:ligatures w14:val="none"/>
               </w:rPr>
-              <w:t>Supplier Account Details : &amp; Gpay Number – 9082653474</w:t>
+              <w:t xml:space="preserve">Supplier Account Details : &amp; </w:t>
+            </w:r>
+            <w:proofErr w:type="spellStart"/>
+            <w:r>
+              <w:rPr>
+                <w:rFonts w:eastAsia="Times New Roman" w:cstheme="minorHAnsi"/>
+                <w:b/>
+                <w:bCs/>
+                <w:color w:val="000000"/>
+                <w:kern w:val="0"/>
+                <w:sz w:val="22"/>
+                <w:szCs w:val="22"/>
+                <w:u w:val="single"/>
+                <w:lang w:eastAsia="en-IN"/>
+                <w14:ligatures w14:val="none"/>
+              </w:rPr>
+              <w:t>Gpay</w:t>
+            </w:r>
+            <w:proofErr w:type="spellEnd"/>
+            <w:r>
+              <w:rPr>
+                <w:rFonts w:eastAsia="Times New Roman" w:cstheme="minorHAnsi"/>
+                <w:b/>
+                <w:bCs/>
+                <w:color w:val="000000"/>
+                <w:kern w:val="0"/>
+                <w:sz w:val="22"/>
+                <w:szCs w:val="22"/>
+                <w:u w:val="single"/>
+                <w:lang w:eastAsia="en-IN"/>
+                <w14:ligatures w14:val="none"/>
+              </w:rPr>
+              <w:t xml:space="preserve"> Number – 9082653474</w:t>
             </w:r>
           </w:p>
           <w:p>
@@ -1846,7 +1688,7 @@
                 <w:szCs w:val="30"/>
               </w:rPr>
             </w:pPr>
-            <w:hyperlink r:id="rId5" w:history="1">
+            <w:hyperlink r:id="rId6" w:history="1">
               <w:r>
                 <w:rPr>
                   <w:rFonts w:eastAsia="Times New Roman" w:cstheme="minorHAnsi"/>
@@ -1871,18 +1713,6 @@
                 <w:szCs w:val="16"/>
               </w:rPr>
             </w:pPr>
-            <w:r>
-              <w:rPr>
-                <w:rFonts w:eastAsia="Times New Roman" w:cstheme="minorHAnsi"/>
-                <w:color w:val="000000"/>
-                <w:kern w:val="0"/>
-                <w:sz w:val="30"/>
-                <w:szCs w:val="30"/>
-                <w:lang w:eastAsia="en-IN"/>
-                <w14:ligatures w14:val="none"/>
-              </w:rPr>
-              <w:t>www.pestmanagements.in</w:t>
-            </w:r>
           </w:p>
         </w:tc>
       </w:tr>
@@ -1967,104 +1797,7 @@
           <w:p>
             <w:pPr>
               <w:ind w:right="-897"/>
-              <w:rPr>
-                <w:b/>
-                <w:bCs/>
-              </w:rPr>
-            </w:pPr>
-            <w:r>
-              <w:rPr>
-                <w:b/>
-                <w:bCs/>
-              </w:rPr>
-              <w:t>Authorized Signatory</w:t>
-            </w:r>
-          </w:p>
-          <w:p>
-            <w:pPr>
-              <w:ind w:right="-897"/>
-            </w:pPr>
-            <w:r>
-              <w:rPr>
-                <w:noProof/>
-              </w:rPr>
-              <w:drawing>
-                <wp:inline distT="0" distB="0" distL="0" distR="0" wp14:anchorId="3879219D" wp14:editId="4119C880">
-                  <wp:extent cx="1043940" cy="739140"/>
-                  <wp:effectExtent l="0" t="0" r="3810" b="3810"/>
-                  <wp:docPr id="4" name="Picture 3">
-                    <a:extLst xmlns:a="http://schemas.openxmlformats.org/drawingml/2006/main">
-                      <a:ext uri="{FF2B5EF4-FFF2-40B4-BE49-F238E27FC236}">
-                        <a16:creationId xmlns:a16="http://schemas.microsoft.com/office/drawing/2014/main" id="{00000000-0008-0000-0000-000004000000}"/>
-                      </a:ext>
-                    </a:extLst>
-                  </wp:docPr>
-                  <wp:cNvGraphicFramePr/>
-                  <a:graphic xmlns:a="http://schemas.openxmlformats.org/drawingml/2006/main">
-                    <a:graphicData uri="http://schemas.openxmlformats.org/drawingml/2006/picture">
-                      <pic:pic xmlns:pic="http://schemas.openxmlformats.org/drawingml/2006/picture">
-                        <pic:nvPicPr>
-                          <pic:cNvPr id="4" name="Picture 3">
-                            <a:extLst>
-                              <a:ext uri="{FF2B5EF4-FFF2-40B4-BE49-F238E27FC236}">
-                                <a16:creationId xmlns:a16="http://schemas.microsoft.com/office/drawing/2014/main" id="{00000000-0008-0000-0000-000004000000}"/>
-                              </a:ext>
-                            </a:extLst>
-                          </pic:cNvPr>
-                          <pic:cNvPicPr/>
-                        </pic:nvPicPr>
-                        <pic:blipFill>
-                          <a:blip r:embed="rId6" cstate="print">
-                            <a:extLst>
-                              <a:ext uri="{BEBA8EAE-BF5A-486C-A8C5-ECC9F3942E4B}">
-                                <a14:imgProps xmlns:a14="http://schemas.microsoft.com/office/drawing/2010/main">
-                                  <a14:imgLayer r:embed="rId7">
-                                    <a14:imgEffect>
-                                      <a14:sharpenSoften amount="-6000"/>
-                                    </a14:imgEffect>
-                                    <a14:imgEffect>
-                                      <a14:colorTemperature colorTemp="2926"/>
-                                    </a14:imgEffect>
-                                    <a14:imgEffect>
-                                      <a14:saturation sat="400000"/>
-                                    </a14:imgEffect>
-                                    <a14:imgEffect>
-                                      <a14:brightnessContrast bright="30000" contrast="7000"/>
-                                    </a14:imgEffect>
-                                  </a14:imgLayer>
-                                </a14:imgProps>
-                              </a:ext>
-                              <a:ext uri="{28A0092B-C50C-407E-A947-70E740481C1C}">
-                                <a14:useLocalDpi xmlns:a14="http://schemas.microsoft.com/office/drawing/2010/main" val="0"/>
-                              </a:ext>
-                            </a:extLst>
-                          </a:blip>
-                          <a:stretch>
-                            <a:fillRect/>
-                          </a:stretch>
-                        </pic:blipFill>
-                        <pic:spPr>
-                          <a:xfrm>
-                            <a:off x="0" y="0"/>
-                            <a:ext cx="1044487" cy="739527"/>
-                          </a:xfrm>
-                          <a:prstGeom prst="rect">
-                            <a:avLst/>
-                          </a:prstGeom>
-                          <a:effectLst>
-                            <a:glow>
-                              <a:schemeClr val="accent1">
-                                <a:alpha val="0"/>
-                              </a:schemeClr>
-                            </a:glow>
-                          </a:effectLst>
-                        </pic:spPr>
-                      </pic:pic>
-                    </a:graphicData>
-                  </a:graphic>
-                </wp:inline>
-              </w:drawing>
-            </w:r>
+            </w:pPr>
           </w:p>
         </w:tc>
       </w:tr>
@@ -3332,4 +3065,16 @@
     </a:ext>
   </a:extLst>
 </a:theme>
+</file>
+
+<file path=customXml/item1.xml><?xml version="1.0" encoding="utf-8"?>
+<b:Sources xmlns:b="http://schemas.openxmlformats.org/officeDocument/2006/bibliography" xmlns="http://schemas.openxmlformats.org/officeDocument/2006/bibliography" SelectedStyle="\APASixthEditionOfficeOnline.xsl" StyleName="APA" Version="6"/>
+</file>
+
+<file path=customXml/itemProps1.xml><?xml version="1.0" encoding="utf-8"?>
+<ds:datastoreItem xmlns:ds="http://schemas.openxmlformats.org/officeDocument/2006/customXml" ds:itemID="{D8C84856-B232-4901-ACB5-419D5869E27B}">
+  <ds:schemaRefs>
+    <ds:schemaRef ds:uri="http://schemas.openxmlformats.org/officeDocument/2006/bibliography"/>
+  </ds:schemaRefs>
+</ds:datastoreItem>
 </file>
</xml_diff>